<commit_message>
Added completion status to the project documentation, and research question
</commit_message>
<xml_diff>
--- a/Team_04_Project_Files/B104_Team_04_ProjectDoc.docx
+++ b/Team_04_Project_Files/B104_Team_04_ProjectDoc.docx
@@ -1643,7 +1643,7 @@
                 <w:sz w:val="22"/>
                 <w:szCs w:val="22"/>
               </w:rPr>
-              <w:t>0</w:t>
+              <w:t>2</w:t>
             </w:r>
             <w:r>
               <w:rPr>
@@ -1735,7 +1735,7 @@
                 <w:sz w:val="22"/>
                 <w:szCs w:val="22"/>
               </w:rPr>
-              <w:t>0</w:t>
+              <w:t>12</w:t>
             </w:r>
             <w:r>
               <w:rPr>
@@ -2005,7 +2005,15 @@
                 <w:sz w:val="22"/>
                 <w:szCs w:val="22"/>
               </w:rPr>
-              <w:t>0.0</w:t>
+              <w:t>2</w:t>
+            </w:r>
+            <w:r>
+              <w:rPr>
+                <w:rFonts w:asciiTheme="majorHAnsi" w:eastAsia="Cambria" w:hAnsiTheme="majorHAnsi" w:cstheme="majorHAnsi"/>
+                <w:sz w:val="22"/>
+                <w:szCs w:val="22"/>
+              </w:rPr>
+              <w:t>.0</w:t>
             </w:r>
           </w:p>
         </w:tc>
@@ -2103,7 +2111,15 @@
                 <w:sz w:val="22"/>
                 <w:szCs w:val="22"/>
               </w:rPr>
-              <w:t>0.0</w:t>
+              <w:t>2</w:t>
+            </w:r>
+            <w:r>
+              <w:rPr>
+                <w:rFonts w:asciiTheme="majorHAnsi" w:eastAsia="Cambria" w:hAnsiTheme="majorHAnsi" w:cstheme="majorHAnsi"/>
+                <w:sz w:val="22"/>
+                <w:szCs w:val="22"/>
+              </w:rPr>
+              <w:t>.0</w:t>
             </w:r>
           </w:p>
         </w:tc>
@@ -2371,7 +2387,15 @@
                 <w:sz w:val="22"/>
                 <w:szCs w:val="22"/>
               </w:rPr>
-              <w:t>0.0</w:t>
+              <w:t>1</w:t>
+            </w:r>
+            <w:r>
+              <w:rPr>
+                <w:rFonts w:asciiTheme="majorHAnsi" w:eastAsia="Cambria" w:hAnsiTheme="majorHAnsi" w:cstheme="majorHAnsi"/>
+                <w:sz w:val="22"/>
+                <w:szCs w:val="22"/>
+              </w:rPr>
+              <w:t>.0</w:t>
             </w:r>
           </w:p>
         </w:tc>
@@ -2469,7 +2493,15 @@
                 <w:sz w:val="22"/>
                 <w:szCs w:val="22"/>
               </w:rPr>
-              <w:t>0.0</w:t>
+              <w:t>1</w:t>
+            </w:r>
+            <w:r>
+              <w:rPr>
+                <w:rFonts w:asciiTheme="majorHAnsi" w:eastAsia="Cambria" w:hAnsiTheme="majorHAnsi" w:cstheme="majorHAnsi"/>
+                <w:sz w:val="22"/>
+                <w:szCs w:val="22"/>
+              </w:rPr>
+              <w:t>.0</w:t>
             </w:r>
           </w:p>
         </w:tc>
@@ -3575,7 +3607,15 @@
                 <w:sz w:val="22"/>
                 <w:szCs w:val="22"/>
               </w:rPr>
-              <w:t>0.0</w:t>
+              <w:t>10</w:t>
+            </w:r>
+            <w:r>
+              <w:rPr>
+                <w:rFonts w:asciiTheme="majorHAnsi" w:eastAsia="Cambria" w:hAnsiTheme="majorHAnsi" w:cstheme="majorHAnsi"/>
+                <w:sz w:val="22"/>
+                <w:szCs w:val="22"/>
+              </w:rPr>
+              <w:t>.0</w:t>
             </w:r>
           </w:p>
         </w:tc>
@@ -3591,6 +3631,14 @@
                 <w:szCs w:val="22"/>
               </w:rPr>
             </w:pPr>
+            <w:r>
+              <w:rPr>
+                <w:rFonts w:asciiTheme="majorHAnsi" w:hAnsiTheme="majorHAnsi" w:cstheme="majorHAnsi"/>
+                <w:sz w:val="22"/>
+                <w:szCs w:val="22"/>
+              </w:rPr>
+              <w:t>TKINTER</w:t>
+            </w:r>
           </w:p>
         </w:tc>
       </w:tr>
@@ -4988,6 +5036,7 @@
           <w:rFonts w:asciiTheme="majorHAnsi" w:hAnsiTheme="majorHAnsi" w:cstheme="majorHAnsi"/>
           <w:i/>
           <w:iCs/>
+          <w:noProof/>
           <w:sz w:val="22"/>
           <w:szCs w:val="22"/>
         </w:rPr>
@@ -5039,6 +5088,7 @@
       <w:r>
         <w:rPr>
           <w:rFonts w:asciiTheme="majorHAnsi" w:hAnsiTheme="majorHAnsi" w:cstheme="majorHAnsi"/>
+          <w:noProof/>
           <w:sz w:val="22"/>
           <w:szCs w:val="22"/>
         </w:rPr>
@@ -5090,6 +5140,7 @@
       <w:r>
         <w:rPr>
           <w:rFonts w:asciiTheme="majorHAnsi" w:hAnsiTheme="majorHAnsi" w:cstheme="majorHAnsi"/>
+          <w:noProof/>
           <w:sz w:val="22"/>
           <w:szCs w:val="22"/>
         </w:rPr>
@@ -5141,6 +5192,7 @@
       <w:r>
         <w:rPr>
           <w:rFonts w:asciiTheme="majorHAnsi" w:hAnsiTheme="majorHAnsi" w:cstheme="majorHAnsi"/>
+          <w:noProof/>
           <w:sz w:val="22"/>
           <w:szCs w:val="22"/>
         </w:rPr>
@@ -5285,6 +5337,7 @@
           <w:rFonts w:asciiTheme="majorHAnsi" w:hAnsiTheme="majorHAnsi" w:cstheme="majorHAnsi"/>
           <w:i/>
           <w:iCs/>
+          <w:noProof/>
           <w:sz w:val="22"/>
           <w:szCs w:val="22"/>
         </w:rPr>
@@ -5336,6 +5389,7 @@
       <w:r>
         <w:rPr>
           <w:rFonts w:asciiTheme="majorHAnsi" w:hAnsiTheme="majorHAnsi" w:cstheme="majorHAnsi"/>
+          <w:noProof/>
           <w:sz w:val="22"/>
           <w:szCs w:val="22"/>
         </w:rPr>
@@ -5493,7 +5547,25 @@
           <w:sz w:val="22"/>
           <w:szCs w:val="22"/>
         </w:rPr>
-        <w:t xml:space="preserve">Write down a step-by-step guide explaining how you winnowed &amp; retrieved the data from the YRBS site. </w:t>
+        <w:t xml:space="preserve">Write down a step-by-step guide explaining how you </w:t>
+      </w:r>
+      <w:proofErr w:type="gramStart"/>
+      <w:r>
+        <w:rPr>
+          <w:rFonts w:asciiTheme="majorHAnsi" w:hAnsiTheme="majorHAnsi" w:cstheme="majorHAnsi"/>
+          <w:sz w:val="22"/>
+          <w:szCs w:val="22"/>
+        </w:rPr>
+        <w:t>winnowed</w:t>
+      </w:r>
+      <w:proofErr w:type="gramEnd"/>
+      <w:r>
+        <w:rPr>
+          <w:rFonts w:asciiTheme="majorHAnsi" w:hAnsiTheme="majorHAnsi" w:cstheme="majorHAnsi"/>
+          <w:sz w:val="22"/>
+          <w:szCs w:val="22"/>
+        </w:rPr>
+        <w:t xml:space="preserve"> &amp; retrieved the data from the YRBS site. </w:t>
       </w:r>
     </w:p>
     <w:p>
@@ -5610,59 +5682,112 @@
       <w:pPr>
         <w:rPr>
           <w:rFonts w:asciiTheme="majorHAnsi" w:hAnsiTheme="majorHAnsi" w:cstheme="majorHAnsi"/>
+          <w:sz w:val="22"/>
+          <w:szCs w:val="22"/>
+        </w:rPr>
+      </w:pPr>
+      <w:r>
+        <w:rPr>
+          <w:rFonts w:asciiTheme="majorHAnsi" w:hAnsiTheme="majorHAnsi" w:cstheme="majorHAnsi"/>
           <w:szCs w:val="24"/>
         </w:rPr>
-      </w:pPr>
-    </w:p>
-    <w:p>
-      <w:pPr>
+        <w:t>Are there any positive or negative correlations between suicide</w:t>
+      </w:r>
+      <w:r>
         <w:rPr>
           <w:rFonts w:asciiTheme="majorHAnsi" w:hAnsiTheme="majorHAnsi" w:cstheme="majorHAnsi"/>
           <w:szCs w:val="24"/>
         </w:rPr>
-      </w:pPr>
-    </w:p>
-    <w:p>
-      <w:pPr>
+        <w:t xml:space="preserve">, </w:t>
+      </w:r>
+      <w:r>
         <w:rPr>
           <w:rFonts w:asciiTheme="majorHAnsi" w:hAnsiTheme="majorHAnsi" w:cstheme="majorHAnsi"/>
           <w:szCs w:val="24"/>
         </w:rPr>
-      </w:pPr>
-    </w:p>
-    <w:p>
-      <w:pPr>
+        <w:t xml:space="preserve">and </w:t>
+      </w:r>
+      <w:r>
         <w:rPr>
           <w:rFonts w:asciiTheme="majorHAnsi" w:hAnsiTheme="majorHAnsi" w:cstheme="majorHAnsi"/>
           <w:szCs w:val="24"/>
         </w:rPr>
-      </w:pPr>
-    </w:p>
-    <w:p>
-      <w:pPr>
-        <w:rPr>
-          <w:rFonts w:asciiTheme="majorHAnsi" w:hAnsiTheme="majorHAnsi" w:cstheme="majorHAnsi"/>
-          <w:sz w:val="22"/>
-          <w:szCs w:val="22"/>
-        </w:rPr>
-      </w:pPr>
+        <w:t>sexual identity</w:t>
+      </w:r>
       <w:r>
         <w:rPr>
           <w:rFonts w:asciiTheme="majorHAnsi" w:hAnsiTheme="majorHAnsi" w:cstheme="majorHAnsi"/>
-          <w:sz w:val="22"/>
-          <w:szCs w:val="22"/>
-        </w:rPr>
-        <w:t xml:space="preserve">Write down your research question here. </w:t>
+          <w:szCs w:val="24"/>
+        </w:rPr>
+        <w:t>,</w:t>
       </w:r>
-    </w:p>
-    <w:p>
-      <w:pPr>
-        <w:rPr>
-          <w:rFonts w:asciiTheme="majorHAnsi" w:hAnsiTheme="majorHAnsi" w:cstheme="majorHAnsi"/>
-          <w:sz w:val="22"/>
-          <w:szCs w:val="22"/>
-        </w:rPr>
-      </w:pPr>
+      <w:r>
+        <w:rPr>
+          <w:rFonts w:asciiTheme="majorHAnsi" w:hAnsiTheme="majorHAnsi" w:cstheme="majorHAnsi"/>
+          <w:szCs w:val="24"/>
+        </w:rPr>
+        <w:t xml:space="preserve"> </w:t>
+      </w:r>
+    </w:p>
+    <w:p>
+      <w:pPr>
+        <w:rPr>
+          <w:rFonts w:asciiTheme="majorHAnsi" w:hAnsiTheme="majorHAnsi" w:cstheme="majorHAnsi"/>
+          <w:sz w:val="22"/>
+          <w:szCs w:val="22"/>
+        </w:rPr>
+      </w:pPr>
+      <w:r>
+        <w:rPr>
+          <w:rFonts w:asciiTheme="majorHAnsi" w:hAnsiTheme="majorHAnsi" w:cstheme="majorHAnsi"/>
+          <w:szCs w:val="24"/>
+        </w:rPr>
+        <w:t xml:space="preserve">body image, </w:t>
+      </w:r>
+      <w:r>
+        <w:rPr>
+          <w:rFonts w:asciiTheme="majorHAnsi" w:hAnsiTheme="majorHAnsi" w:cstheme="majorHAnsi"/>
+          <w:szCs w:val="24"/>
+        </w:rPr>
+        <w:t xml:space="preserve">or </w:t>
+      </w:r>
+      <w:r>
+        <w:rPr>
+          <w:rFonts w:asciiTheme="majorHAnsi" w:hAnsiTheme="majorHAnsi" w:cstheme="majorHAnsi"/>
+          <w:szCs w:val="24"/>
+        </w:rPr>
+        <w:t xml:space="preserve">sexual </w:t>
+      </w:r>
+      <w:proofErr w:type="gramStart"/>
+      <w:r>
+        <w:rPr>
+          <w:rFonts w:asciiTheme="majorHAnsi" w:hAnsiTheme="majorHAnsi" w:cstheme="majorHAnsi"/>
+          <w:szCs w:val="24"/>
+        </w:rPr>
+        <w:t>activity</w:t>
+      </w:r>
+      <w:r>
+        <w:rPr>
+          <w:rFonts w:asciiTheme="majorHAnsi" w:hAnsiTheme="majorHAnsi" w:cstheme="majorHAnsi"/>
+          <w:szCs w:val="24"/>
+        </w:rPr>
+        <w:t>?</w:t>
+      </w:r>
+      <w:proofErr w:type="gramEnd"/>
+      <w:r>
+        <w:rPr>
+          <w:rFonts w:asciiTheme="majorHAnsi" w:hAnsiTheme="majorHAnsi" w:cstheme="majorHAnsi"/>
+          <w:szCs w:val="24"/>
+        </w:rPr>
+        <w:t xml:space="preserve"> </w:t>
+      </w:r>
+      <w:r>
+        <w:rPr>
+          <w:rFonts w:asciiTheme="majorHAnsi" w:hAnsiTheme="majorHAnsi" w:cstheme="majorHAnsi"/>
+          <w:szCs w:val="24"/>
+        </w:rPr>
+        <w:t xml:space="preserve"> </w:t>
+      </w:r>
     </w:p>
     <w:p>
       <w:pPr>
@@ -7393,6 +7518,7 @@
   <w:style w:type="character" w:default="1" w:styleId="DefaultParagraphFont">
     <w:name w:val="Default Paragraph Font"/>
     <w:uiPriority w:val="1"/>
+    <w:semiHidden/>
     <w:unhideWhenUsed/>
   </w:style>
   <w:style w:type="table" w:default="1" w:styleId="TableNormal">

</xml_diff>

<commit_message>
added statistical analysis, updated main and gui
</commit_message>
<xml_diff>
--- a/Team_04_Project_Files/B104_Team_04_ProjectDoc.docx
+++ b/Team_04_Project_Files/B104_Team_04_ProjectDoc.docx
@@ -5705,28 +5705,7 @@
           <w:rFonts w:asciiTheme="majorHAnsi" w:hAnsiTheme="majorHAnsi" w:cstheme="majorHAnsi"/>
           <w:szCs w:val="24"/>
         </w:rPr>
-        <w:t xml:space="preserve">and </w:t>
-      </w:r>
-      <w:r>
-        <w:rPr>
-          <w:rFonts w:asciiTheme="majorHAnsi" w:hAnsiTheme="majorHAnsi" w:cstheme="majorHAnsi"/>
-          <w:szCs w:val="24"/>
-        </w:rPr>
-        <w:t>sexual identity</w:t>
-      </w:r>
-      <w:r>
-        <w:rPr>
-          <w:rFonts w:asciiTheme="majorHAnsi" w:hAnsiTheme="majorHAnsi" w:cstheme="majorHAnsi"/>
-          <w:szCs w:val="24"/>
-        </w:rPr>
-        <w:t>,</w:t>
-      </w:r>
-      <w:r>
-        <w:rPr>
-          <w:rFonts w:asciiTheme="majorHAnsi" w:hAnsiTheme="majorHAnsi" w:cstheme="majorHAnsi"/>
-          <w:szCs w:val="24"/>
-        </w:rPr>
-        <w:t xml:space="preserve"> </w:t>
+        <w:t xml:space="preserve">and sexual identity, </w:t>
       </w:r>
     </w:p>
     <w:p>

</xml_diff>